<commit_message>
Time series analysis start
</commit_message>
<xml_diff>
--- a/report/CA2.docx
+++ b/report/CA2.docx
@@ -1329,10 +1329,7 @@
         <w:t xml:space="preserve">Using this </w:t>
       </w:r>
       <w:r>
-        <w:t>s</w:t>
-      </w:r>
-      <w:r>
-        <w:t xml:space="preserve">tratified </w:t>
+        <w:t xml:space="preserve">stratified </w:t>
       </w:r>
       <w:r>
         <w:t>sampling approach</w:t>
@@ -1477,10 +1474,7 @@
         <w:t xml:space="preserve">he difference </w:t>
       </w:r>
       <w:r>
-        <w:t>between the mean</w:t>
-      </w:r>
-      <w:r>
-        <w:t xml:space="preserve"> of the sample data and 288</w:t>
+        <w:t>between the mean of the sample data and 288</w:t>
       </w:r>
       <w:r>
         <w:t xml:space="preserve"> is statistically significant.</w:t>
@@ -1595,6 +1589,7 @@
           <w:id w:val="-1183201473"/>
           <w:citation/>
         </w:sdtPr>
+        <w:sdtEndPr/>
         <w:sdtContent>
           <w:r>
             <w:fldChar w:fldCharType="begin"/>
@@ -1619,13 +1614,7 @@
     </w:p>
     <w:p>
       <w:r>
-        <w:t>The Independent variable is geo, IE and PL (</w:t>
-      </w:r>
-      <w:r>
-        <w:t>Ireland and Poland</w:t>
-      </w:r>
-      <w:r>
-        <w:t xml:space="preserve">) and a t-test can be used to see if there is </w:t>
+        <w:t xml:space="preserve">The Independent variable is geo, IE and PL (Ireland and Poland) and a t-test can be used to see if there is </w:t>
       </w:r>
       <w:r>
         <w:t xml:space="preserve">a difference between the fertiliser consumption </w:t>
@@ -1734,34 +1723,7 @@
     <w:p/>
     <w:p>
       <w:r>
-        <w:t>The Independent variable is geo, IE</w:t>
-      </w:r>
-      <w:r>
-        <w:t xml:space="preserve">, </w:t>
-      </w:r>
-      <w:r>
-        <w:t xml:space="preserve">PL </w:t>
-      </w:r>
-      <w:r>
-        <w:t xml:space="preserve">and DE </w:t>
-      </w:r>
-      <w:r>
-        <w:t>(Ireland</w:t>
-      </w:r>
-      <w:r>
-        <w:t xml:space="preserve">, </w:t>
-      </w:r>
-      <w:r>
-        <w:t>Poland</w:t>
-      </w:r>
-      <w:r>
-        <w:t>, Germany</w:t>
-      </w:r>
-      <w:r>
-        <w:t>)</w:t>
-      </w:r>
-      <w:r>
-        <w:t xml:space="preserve">. </w:t>
+        <w:t xml:space="preserve">The Independent variable is geo, IE, PL and DE (Ireland, Poland, Germany). </w:t>
       </w:r>
     </w:p>
     <w:p>
@@ -1777,10 +1739,7 @@
         <w:t xml:space="preserve">null hypothesis </w:t>
       </w:r>
       <w:r>
-        <w:t>is rejected</w:t>
-      </w:r>
-      <w:r>
-        <w:t xml:space="preserve">. Th difference between the 3 countries is </w:t>
+        <w:t xml:space="preserve">is rejected. Th difference between the 3 countries is </w:t>
       </w:r>
       <w:r>
         <w:t>statistically significant.</w:t>
@@ -1846,7 +1805,33 @@
     <w:p/>
     <w:p>
       <w:r>
-        <w:t xml:space="preserve">Forecasting </w:t>
+        <w:t>Timeseries analysis</w:t>
+      </w:r>
+    </w:p>
+    <w:p/>
+    <w:p>
+      <w:pPr>
+        <w:pStyle w:val="Heading2"/>
+        <w:shd w:val="clear" w:color="auto" w:fill="FFFFFF"/>
+        <w:spacing w:before="960" w:after="480" w:line="510" w:lineRule="atLeast"/>
+        <w:rPr>
+          <w:rFonts w:ascii="Roboto" w:hAnsi="Roboto"/>
+          <w:color w:val="272C37"/>
+        </w:rPr>
+      </w:pPr>
+      <w:r>
+        <w:rPr>
+          <w:rFonts w:ascii="Roboto" w:hAnsi="Roboto"/>
+          <w:b/>
+          <w:bCs/>
+          <w:color w:val="272C37"/>
+        </w:rPr>
+        <w:t>ARIMA Model</w:t>
+      </w:r>
+    </w:p>
+    <w:p>
+      <w:r>
+        <w:t xml:space="preserve"> </w:t>
       </w:r>
     </w:p>
     <w:p/>
@@ -3069,6 +3054,7 @@
   <w:style w:type="character" w:default="1" w:styleId="DefaultParagraphFont">
     <w:name w:val="Default Paragraph Font"/>
     <w:uiPriority w:val="1"/>
+    <w:semiHidden/>
     <w:unhideWhenUsed/>
   </w:style>
   <w:style w:type="table" w:default="1" w:styleId="TableNormal">

</xml_diff>

<commit_message>
tidying up notebooks, adding inferential stats to notebook
</commit_message>
<xml_diff>
--- a/report/CA2.docx
+++ b/report/CA2.docx
@@ -689,33 +689,13 @@
     <w:p/>
     <w:p/>
     <w:p>
-      <w:pPr>
-        <w:pStyle w:val="Heading1"/>
-      </w:pPr>
-      <w:r>
-        <w:t xml:space="preserve">Methodology </w:t>
-      </w:r>
-    </w:p>
-    <w:p>
-      <w:r>
-        <w:t>Some text</w:t>
-      </w:r>
-    </w:p>
-    <w:p/>
-    <w:p>
-      <w:r>
-        <w:t xml:space="preserve">The project was tracked using </w:t>
-      </w:r>
       <w:proofErr w:type="spellStart"/>
       <w:r>
         <w:t>Github</w:t>
       </w:r>
       <w:proofErr w:type="spellEnd"/>
       <w:r>
-        <w:t xml:space="preserve"> </w:t>
-      </w:r>
-      <w:r>
-        <w:t xml:space="preserve">account </w:t>
+        <w:t xml:space="preserve"> repo: </w:t>
       </w:r>
       <w:hyperlink r:id="rId7" w:history="1">
         <w:r>
@@ -726,12 +706,67 @@
         </w:r>
       </w:hyperlink>
     </w:p>
+    <w:p>
+      <w:r>
+        <w:t xml:space="preserve">Link to dashboard: </w:t>
+      </w:r>
+      <w:hyperlink r:id="rId8" w:history="1">
+        <w:r>
+          <w:rPr>
+            <w:rStyle w:val="Hyperlink"/>
+            <w:rFonts w:ascii="Segoe UI" w:hAnsi="Segoe UI" w:cs="Segoe UI"/>
+            <w:shd w:val="clear" w:color="auto" w:fill="FFFFFF"/>
+          </w:rPr>
+          <w:t>https://share.streamlit.io/ritra/msc_ca2/notebooks/dashboard.py</w:t>
+        </w:r>
+      </w:hyperlink>
+    </w:p>
+    <w:p/>
     <w:p/>
     <w:p>
       <w:pPr>
         <w:pStyle w:val="Heading1"/>
       </w:pPr>
       <w:r>
+        <w:t xml:space="preserve">Methodology </w:t>
+      </w:r>
+    </w:p>
+    <w:p>
+      <w:r>
+        <w:t>Some text</w:t>
+      </w:r>
+    </w:p>
+    <w:p/>
+    <w:p>
+      <w:r>
+        <w:t xml:space="preserve">The project was tracked using </w:t>
+      </w:r>
+      <w:proofErr w:type="spellStart"/>
+      <w:r>
+        <w:t>Github</w:t>
+      </w:r>
+      <w:proofErr w:type="spellEnd"/>
+      <w:r>
+        <w:t xml:space="preserve"> </w:t>
+      </w:r>
+      <w:r>
+        <w:t xml:space="preserve">account </w:t>
+      </w:r>
+      <w:hyperlink r:id="rId9" w:history="1">
+        <w:r>
+          <w:rPr>
+            <w:rStyle w:val="Hyperlink"/>
+          </w:rPr>
+          <w:t>https://github.com/RitRa/Msc_CA2</w:t>
+        </w:r>
+      </w:hyperlink>
+    </w:p>
+    <w:p/>
+    <w:p>
+      <w:pPr>
+        <w:pStyle w:val="Heading1"/>
+      </w:pPr>
+      <w:r>
         <w:t>Data Collection</w:t>
       </w:r>
     </w:p>
@@ -740,7 +775,7 @@
       <w:r>
         <w:t xml:space="preserve">Using the </w:t>
       </w:r>
-      <w:hyperlink r:id="rId8" w:history="1">
+      <w:hyperlink r:id="rId10" w:history="1">
         <w:r>
           <w:rPr>
             <w:rStyle w:val="Hyperlink"/>
@@ -768,7 +803,7 @@
       <w:r>
         <w:t xml:space="preserve">, fertiliser is made up from potassium, nitrogen and phosphate. These are readily available on </w:t>
       </w:r>
-      <w:hyperlink r:id="rId9" w:history="1">
+      <w:hyperlink r:id="rId11" w:history="1">
         <w:r>
           <w:rPr>
             <w:rStyle w:val="Hyperlink"/>
@@ -848,7 +883,7 @@
             <w:tcW w:w="4505" w:type="dxa"/>
           </w:tcPr>
           <w:p>
-            <w:hyperlink r:id="rId10" w:history="1">
+            <w:hyperlink r:id="rId12" w:history="1">
               <w:r>
                 <w:rPr>
                   <w:rStyle w:val="Hyperlink"/>
@@ -875,7 +910,7 @@
             <w:tcW w:w="4505" w:type="dxa"/>
           </w:tcPr>
           <w:p>
-            <w:hyperlink r:id="rId11" w:history="1">
+            <w:hyperlink r:id="rId13" w:history="1">
               <w:r>
                 <w:rPr>
                   <w:rStyle w:val="Hyperlink"/>
@@ -920,7 +955,7 @@
             <w:tcW w:w="4505" w:type="dxa"/>
           </w:tcPr>
           <w:p>
-            <w:hyperlink r:id="rId12" w:history="1">
+            <w:hyperlink r:id="rId14" w:history="1">
               <w:r>
                 <w:rPr>
                   <w:rStyle w:val="Hyperlink"/>
@@ -1438,6 +1473,7 @@
         <w:rPr>
           <w:lang w:eastAsia="en-GB"/>
         </w:rPr>
+        <w:lastRenderedPageBreak/>
         <w:t>T-Test</w:t>
       </w:r>
     </w:p>
@@ -1458,14 +1494,7 @@
         <w:rPr>
           <w:lang w:eastAsia="en-GB"/>
         </w:rPr>
-        <w:t xml:space="preserve"> is rejected and the alternative hypothesis </w:t>
-      </w:r>
-      <w:r>
-        <w:rPr>
-          <w:lang w:eastAsia="en-GB"/>
-        </w:rPr>
-        <w:lastRenderedPageBreak/>
-        <w:t xml:space="preserve">is accepted. </w:t>
+        <w:t xml:space="preserve"> is rejected and the alternative hypothesis is accepted. </w:t>
       </w:r>
       <w:r>
         <w:t>T</w:t>
@@ -1792,7 +1821,6 @@
     <w:p/>
     <w:p>
       <w:r>
-        <w:lastRenderedPageBreak/>
         <w:t xml:space="preserve">Decided to apply the year to </w:t>
       </w:r>
     </w:p>
@@ -1836,7 +1864,7 @@
     </w:p>
     <w:p/>
     <w:p>
-      <w:hyperlink r:id="rId13" w:history="1">
+      <w:hyperlink r:id="rId15" w:history="1">
         <w:r>
           <w:rPr>
             <w:rStyle w:val="Hyperlink"/>
@@ -1926,12 +1954,19 @@
       </w:r>
     </w:p>
     <w:p>
-      <w:hyperlink r:id="rId14" w:anchor=":~:text=Office%20(CSO).-,Fertiliser%20prices%20rose%20by%20127.2%20per%20cent%20since%20January%202021,output%20and%20input%20price%20indices" w:history="1">
+      <w:hyperlink r:id="rId16" w:anchor=":~:text=Office%20(CSO).-,Fertiliser%20prices%20rose%20by%20127.2%20per%20cent%20since%20January%202021,output%20and%20input%20price%20indices" w:history="1">
         <w:r>
           <w:rPr>
             <w:rStyle w:val="Hyperlink"/>
           </w:rPr>
-          <w:t>https://www.irishtimes.com/news/ireland/irish-news/price-of-fertiliser-doubles-for-farmers-with-knock-on-anticipated-in-food-prices-1.4827498#:~:text=Office%20(CSO).-,Fertiliser%20prices%20rose%20by%20127.2%20per%20cent%20since%20January%202021,output%20and%20input%20price%20indices</w:t>
+          <w:t>https://www.irishtimes.com/news/ireland/irish-news/price-of-fertiliser-doubles-for-farmers-with-knock-on-anticipated-in-food-prices-1.4827498#:~:text=Office%20(CSO).-</w:t>
+        </w:r>
+        <w:r>
+          <w:rPr>
+            <w:rStyle w:val="Hyperlink"/>
+          </w:rPr>
+          <w:lastRenderedPageBreak/>
+          <w:t>,Fertiliser%20prices%20rose%20by%20127.2%20per%20cent%20since%20January%202021,output%20and%20input%20price%20indices</w:t>
         </w:r>
       </w:hyperlink>
       <w:r>
@@ -1940,7 +1975,7 @@
     </w:p>
     <w:p/>
     <w:p>
-      <w:hyperlink r:id="rId15" w:history="1">
+      <w:hyperlink r:id="rId17" w:history="1">
         <w:r>
           <w:rPr>
             <w:rStyle w:val="Hyperlink"/>
@@ -1986,7 +2021,7 @@
     </w:p>
     <w:p/>
     <w:p>
-      <w:hyperlink r:id="rId16" w:history="1">
+      <w:hyperlink r:id="rId18" w:history="1">
         <w:r>
           <w:rPr>
             <w:rStyle w:val="Hyperlink"/>
@@ -2011,7 +2046,7 @@
     <w:p/>
     <w:p/>
     <w:p>
-      <w:hyperlink r:id="rId17" w:history="1">
+      <w:hyperlink r:id="rId19" w:history="1">
         <w:r>
           <w:rPr>
             <w:rStyle w:val="Hyperlink"/>
@@ -2063,7 +2098,7 @@
           <w:lang w:val="en-GB"/>
         </w:rPr>
       </w:pPr>
-      <w:hyperlink r:id="rId18" w:history="1">
+      <w:hyperlink r:id="rId20" w:history="1">
         <w:r>
           <w:rPr>
             <w:rFonts w:ascii="Helvetica Neue" w:hAnsi="Helvetica Neue" w:cs="Helvetica Neue"/>
@@ -2104,7 +2139,7 @@
           <w:lang w:val="en-GB"/>
         </w:rPr>
       </w:pPr>
-      <w:hyperlink r:id="rId19" w:anchor=":~:text=The%20spiraling%20cost%20of%20fertiliser,(CAN)%20and%20urea%20fertilisers" w:history="1">
+      <w:hyperlink r:id="rId21" w:anchor=":~:text=The%20spiraling%20cost%20of%20fertiliser,(CAN)%20and%20urea%20fertilisers" w:history="1">
         <w:r>
           <w:rPr>
             <w:rStyle w:val="Hyperlink"/>
@@ -2449,7 +2484,7 @@
       </w:pPr>
     </w:p>
     <w:p>
-      <w:hyperlink r:id="rId20" w:history="1">
+      <w:hyperlink r:id="rId22" w:history="1">
         <w:r>
           <w:rPr>
             <w:rStyle w:val="Hyperlink"/>

</xml_diff>